<commit_message>
updated the agenda and logistics docxs
</commit_message>
<xml_diff>
--- a/matrr/static/pdf/MATRR_Symposium_Agenda.docx
+++ b/matrr/static/pdf/MATRR_Symposium_Agenda.docx
@@ -1028,6 +1028,12 @@
                 <w:rFonts w:ascii="Arial" w:hAnsi="Arial" w:cs="Arial"/>
               </w:rPr>
             </w:pPr>
+            <w:r>
+              <w:rPr>
+                <w:rFonts w:ascii="Arial" w:hAnsi="Arial" w:cs="Arial"/>
+              </w:rPr>
+              <w:t>Dr. Kathleen Grant</w:t>
+            </w:r>
           </w:p>
           <w:p>
             <w:pPr>
@@ -1220,8 +1226,6 @@
                 <w:rFonts w:ascii="Arial" w:hAnsi="Arial" w:cs="Arial"/>
               </w:rPr>
             </w:pPr>
-            <w:bookmarkStart w:id="0" w:name="_GoBack"/>
-            <w:bookmarkEnd w:id="0"/>
           </w:p>
         </w:tc>
         <w:tc>
@@ -1301,7 +1305,19 @@
               <w:rPr>
                 <w:rFonts w:ascii="Arial" w:hAnsi="Arial" w:cs="Arial"/>
               </w:rPr>
-              <w:t>Genetics Data</w:t>
+              <w:t>Genetics</w:t>
+            </w:r>
+            <w:r>
+              <w:rPr>
+                <w:rFonts w:ascii="Arial" w:hAnsi="Arial" w:cs="Arial"/>
+              </w:rPr>
+              <w:t>/Genomics</w:t>
+            </w:r>
+            <w:r>
+              <w:rPr>
+                <w:rFonts w:ascii="Arial" w:hAnsi="Arial" w:cs="Arial"/>
+              </w:rPr>
+              <w:t xml:space="preserve"> Data</w:t>
             </w:r>
             <w:r>
               <w:rPr>
@@ -2117,6 +2133,48 @@
               <w:rPr>
                 <w:rFonts w:ascii="Arial" w:hAnsi="Arial" w:cs="Arial"/>
               </w:rPr>
+              <w:t xml:space="preserve">Dr. </w:t>
+            </w:r>
+            <w:proofErr w:type="spellStart"/>
+            <w:r>
+              <w:rPr>
+                <w:rFonts w:ascii="Arial" w:hAnsi="Arial" w:cs="Arial"/>
+              </w:rPr>
+              <w:t>Verginia</w:t>
+            </w:r>
+            <w:proofErr w:type="spellEnd"/>
+            <w:r>
+              <w:rPr>
+                <w:rFonts w:ascii="Arial" w:hAnsi="Arial" w:cs="Arial"/>
+              </w:rPr>
+              <w:t xml:space="preserve"> </w:t>
+            </w:r>
+            <w:proofErr w:type="spellStart"/>
+            <w:r>
+              <w:rPr>
+                <w:rFonts w:ascii="Arial" w:hAnsi="Arial" w:cs="Arial"/>
+              </w:rPr>
+              <w:t>Cuzon</w:t>
+            </w:r>
+            <w:proofErr w:type="spellEnd"/>
+            <w:r>
+              <w:rPr>
+                <w:rFonts w:ascii="Arial" w:hAnsi="Arial" w:cs="Arial"/>
+              </w:rPr>
+              <w:t xml:space="preserve"> Carlson</w:t>
+            </w:r>
+          </w:p>
+          <w:p>
+            <w:pPr>
+              <w:cnfStyle w:val="000000000000" w:firstRow="0" w:lastRow="0" w:firstColumn="0" w:lastColumn="0" w:oddVBand="0" w:evenVBand="0" w:oddHBand="0" w:evenHBand="0" w:firstRowFirstColumn="0" w:firstRowLastColumn="0" w:lastRowFirstColumn="0" w:lastRowLastColumn="0"/>
+              <w:rPr>
+                <w:rFonts w:ascii="Arial" w:hAnsi="Arial" w:cs="Arial"/>
+              </w:rPr>
+            </w:pPr>
+            <w:r>
+              <w:rPr>
+                <w:rFonts w:ascii="Arial" w:hAnsi="Arial" w:cs="Arial"/>
+              </w:rPr>
               <w:t xml:space="preserve">Dr. David </w:t>
             </w:r>
             <w:proofErr w:type="spellStart"/>
@@ -2127,48 +2185,6 @@
               <w:t>Lovinger</w:t>
             </w:r>
             <w:proofErr w:type="spellEnd"/>
-          </w:p>
-          <w:p>
-            <w:pPr>
-              <w:cnfStyle w:val="000000000000" w:firstRow="0" w:lastRow="0" w:firstColumn="0" w:lastColumn="0" w:oddVBand="0" w:evenVBand="0" w:oddHBand="0" w:evenHBand="0" w:firstRowFirstColumn="0" w:firstRowLastColumn="0" w:lastRowFirstColumn="0" w:lastRowLastColumn="0"/>
-              <w:rPr>
-                <w:rFonts w:ascii="Arial" w:hAnsi="Arial" w:cs="Arial"/>
-              </w:rPr>
-            </w:pPr>
-            <w:r>
-              <w:rPr>
-                <w:rFonts w:ascii="Arial" w:hAnsi="Arial" w:cs="Arial"/>
-              </w:rPr>
-              <w:t xml:space="preserve">Dr. </w:t>
-            </w:r>
-            <w:proofErr w:type="spellStart"/>
-            <w:r>
-              <w:rPr>
-                <w:rFonts w:ascii="Arial" w:hAnsi="Arial" w:cs="Arial"/>
-              </w:rPr>
-              <w:t>Verginia</w:t>
-            </w:r>
-            <w:proofErr w:type="spellEnd"/>
-            <w:r>
-              <w:rPr>
-                <w:rFonts w:ascii="Arial" w:hAnsi="Arial" w:cs="Arial"/>
-              </w:rPr>
-              <w:t xml:space="preserve"> </w:t>
-            </w:r>
-            <w:proofErr w:type="spellStart"/>
-            <w:r>
-              <w:rPr>
-                <w:rFonts w:ascii="Arial" w:hAnsi="Arial" w:cs="Arial"/>
-              </w:rPr>
-              <w:t>Cuzon</w:t>
-            </w:r>
-            <w:proofErr w:type="spellEnd"/>
-            <w:r>
-              <w:rPr>
-                <w:rFonts w:ascii="Arial" w:hAnsi="Arial" w:cs="Arial"/>
-              </w:rPr>
-              <w:t xml:space="preserve"> Carlson</w:t>
-            </w:r>
           </w:p>
           <w:p>
             <w:pPr>
@@ -4767,7 +4783,7 @@
               <w:rPr>
                 <w:rFonts w:ascii="Arial" w:hAnsi="Arial" w:cs="Arial"/>
               </w:rPr>
-              <w:t>*Dr. Shannon McWeeney</w:t>
+              <w:t>Dr. Antonio Noronha</w:t>
             </w:r>
           </w:p>
         </w:tc>
@@ -4786,7 +4802,7 @@
               <w:rPr>
                 <w:rFonts w:ascii="Arial" w:hAnsi="Arial" w:cs="Arial"/>
               </w:rPr>
-              <w:t>Discussant, informatics</w:t>
+              <w:t>Discussant, Neurosciences</w:t>
             </w:r>
           </w:p>
         </w:tc>
@@ -4805,7 +4821,7 @@
               <w:rPr>
                 <w:rFonts w:ascii="Arial" w:hAnsi="Arial" w:cs="Arial"/>
               </w:rPr>
-              <w:t>Oregon Health &amp; Science Univ.</w:t>
+              <w:t>NIAAA</w:t>
             </w:r>
           </w:p>
         </w:tc>
@@ -4826,6 +4842,12 @@
                 <w:rFonts w:ascii="Arial" w:hAnsi="Arial" w:cs="Arial"/>
               </w:rPr>
             </w:pPr>
+            <w:r>
+              <w:rPr>
+                <w:rFonts w:ascii="Arial" w:hAnsi="Arial" w:cs="Arial"/>
+              </w:rPr>
+              <w:t>*Dr. Shannon McWeeney</w:t>
+            </w:r>
           </w:p>
         </w:tc>
         <w:tc>
@@ -4839,6 +4861,24 @@
                 <w:rFonts w:ascii="Arial" w:hAnsi="Arial" w:cs="Arial"/>
               </w:rPr>
             </w:pPr>
+            <w:r>
+              <w:rPr>
+                <w:rFonts w:ascii="Arial" w:hAnsi="Arial" w:cs="Arial"/>
+              </w:rPr>
+              <w:t xml:space="preserve">Discussant, </w:t>
+            </w:r>
+            <w:r>
+              <w:rPr>
+                <w:rFonts w:ascii="Arial" w:hAnsi="Arial" w:cs="Arial"/>
+              </w:rPr>
+              <w:t>I</w:t>
+            </w:r>
+            <w:r>
+              <w:rPr>
+                <w:rFonts w:ascii="Arial" w:hAnsi="Arial" w:cs="Arial"/>
+              </w:rPr>
+              <w:t>nformatics</w:t>
+            </w:r>
           </w:p>
         </w:tc>
         <w:tc>
@@ -4852,6 +4892,12 @@
                 <w:rFonts w:ascii="Arial" w:hAnsi="Arial" w:cs="Arial"/>
               </w:rPr>
             </w:pPr>
+            <w:r>
+              <w:rPr>
+                <w:rFonts w:ascii="Arial" w:hAnsi="Arial" w:cs="Arial"/>
+              </w:rPr>
+              <w:t>Oregon Health &amp; Science Univ.</w:t>
+            </w:r>
           </w:p>
         </w:tc>
       </w:tr>
@@ -4868,12 +4914,6 @@
                 <w:rFonts w:ascii="Arial" w:hAnsi="Arial" w:cs="Arial"/>
               </w:rPr>
             </w:pPr>
-            <w:r>
-              <w:rPr>
-                <w:rFonts w:ascii="Arial" w:hAnsi="Arial" w:cs="Arial"/>
-              </w:rPr>
-              <w:t>*Dr. Howard Becker</w:t>
-            </w:r>
           </w:p>
         </w:tc>
         <w:tc>
@@ -4887,12 +4927,6 @@
                 <w:rFonts w:ascii="Arial" w:hAnsi="Arial" w:cs="Arial"/>
               </w:rPr>
             </w:pPr>
-            <w:r>
-              <w:rPr>
-                <w:rFonts w:ascii="Arial" w:hAnsi="Arial" w:cs="Arial"/>
-              </w:rPr>
-              <w:t>Participant, Behavior</w:t>
-            </w:r>
           </w:p>
         </w:tc>
         <w:tc>
@@ -4906,12 +4940,6 @@
                 <w:rFonts w:ascii="Arial" w:hAnsi="Arial" w:cs="Arial"/>
               </w:rPr>
             </w:pPr>
-            <w:r>
-              <w:rPr>
-                <w:rFonts w:ascii="Arial" w:hAnsi="Arial" w:cs="Arial"/>
-              </w:rPr>
-              <w:t>Medical College S. Carolina</w:t>
-            </w:r>
           </w:p>
         </w:tc>
       </w:tr>
@@ -4935,7 +4963,7 @@
               <w:rPr>
                 <w:rFonts w:ascii="Arial" w:hAnsi="Arial" w:cs="Arial"/>
               </w:rPr>
-              <w:t>*Dr. John Crabbe</w:t>
+              <w:t>*Dr. Howard Becker</w:t>
             </w:r>
           </w:p>
         </w:tc>
@@ -4973,7 +5001,7 @@
               <w:rPr>
                 <w:rFonts w:ascii="Arial" w:hAnsi="Arial" w:cs="Arial"/>
               </w:rPr>
-              <w:t>Oregon Health &amp; Science Univ.</w:t>
+              <w:t>Medical College S. Carolina</w:t>
             </w:r>
           </w:p>
         </w:tc>
@@ -4995,7 +5023,7 @@
               <w:rPr>
                 <w:rFonts w:ascii="Arial" w:hAnsi="Arial" w:cs="Arial"/>
               </w:rPr>
-              <w:t>*Dr. John Welsh</w:t>
+              <w:t>*Dr. John Crabbe</w:t>
             </w:r>
           </w:p>
         </w:tc>
@@ -5014,7 +5042,7 @@
               <w:rPr>
                 <w:rFonts w:ascii="Arial" w:hAnsi="Arial" w:cs="Arial"/>
               </w:rPr>
-              <w:t>Participant, electrophysiology</w:t>
+              <w:t>Participant, Behavior</w:t>
             </w:r>
           </w:p>
         </w:tc>
@@ -5033,7 +5061,7 @@
               <w:rPr>
                 <w:rFonts w:ascii="Arial" w:hAnsi="Arial" w:cs="Arial"/>
               </w:rPr>
-              <w:t>Seattle Children’s Hospital, U of W</w:t>
+              <w:t>Oregon Health &amp; Science Univ.</w:t>
             </w:r>
           </w:p>
         </w:tc>
@@ -5058,7 +5086,7 @@
               <w:rPr>
                 <w:rFonts w:ascii="Arial" w:hAnsi="Arial" w:cs="Arial"/>
               </w:rPr>
-              <w:t>*Dr. David Rossi</w:t>
+              <w:t>*Dr. John Welsh</w:t>
             </w:r>
           </w:p>
         </w:tc>
@@ -5077,7 +5105,19 @@
               <w:rPr>
                 <w:rFonts w:ascii="Arial" w:hAnsi="Arial" w:cs="Arial"/>
               </w:rPr>
-              <w:t>Participant, electrophysiology</w:t>
+              <w:t xml:space="preserve">Participant, </w:t>
+            </w:r>
+            <w:r>
+              <w:rPr>
+                <w:rFonts w:ascii="Arial" w:hAnsi="Arial" w:cs="Arial"/>
+              </w:rPr>
+              <w:t>E</w:t>
+            </w:r>
+            <w:r>
+              <w:rPr>
+                <w:rFonts w:ascii="Arial" w:hAnsi="Arial" w:cs="Arial"/>
+              </w:rPr>
+              <w:t>lectrophysiology</w:t>
             </w:r>
           </w:p>
         </w:tc>
@@ -5096,21 +5136,7 @@
               <w:rPr>
                 <w:rFonts w:ascii="Arial" w:hAnsi="Arial" w:cs="Arial"/>
               </w:rPr>
-              <w:t xml:space="preserve">Washington State </w:t>
-            </w:r>
-            <w:proofErr w:type="spellStart"/>
-            <w:r>
-              <w:rPr>
-                <w:rFonts w:ascii="Arial" w:hAnsi="Arial" w:cs="Arial"/>
-              </w:rPr>
-              <w:t>Univ</w:t>
-            </w:r>
-            <w:proofErr w:type="spellEnd"/>
-            <w:r>
-              <w:rPr>
-                <w:rFonts w:ascii="Arial" w:hAnsi="Arial" w:cs="Arial"/>
-              </w:rPr>
-              <w:t>, Pullman</w:t>
+              <w:t>Seattle Children’s Hospital, U of W</w:t>
             </w:r>
           </w:p>
         </w:tc>
@@ -5132,53 +5158,71 @@
               <w:rPr>
                 <w:rFonts w:ascii="Arial" w:hAnsi="Arial" w:cs="Arial"/>
               </w:rPr>
-              <w:t xml:space="preserve">*Dr. Kristin </w:t>
+              <w:t>*Dr. David Rossi</w:t>
+            </w:r>
+          </w:p>
+        </w:tc>
+        <w:tc>
+          <w:tcPr>
+            <w:tcW w:w="3276" w:type="dxa"/>
+          </w:tcPr>
+          <w:p>
+            <w:pPr>
+              <w:cnfStyle w:val="000000000000" w:firstRow="0" w:lastRow="0" w:firstColumn="0" w:lastColumn="0" w:oddVBand="0" w:evenVBand="0" w:oddHBand="0" w:evenHBand="0" w:firstRowFirstColumn="0" w:firstRowLastColumn="0" w:lastRowFirstColumn="0" w:lastRowLastColumn="0"/>
+              <w:rPr>
+                <w:rFonts w:ascii="Arial" w:hAnsi="Arial" w:cs="Arial"/>
+              </w:rPr>
+            </w:pPr>
+            <w:r>
+              <w:rPr>
+                <w:rFonts w:ascii="Arial" w:hAnsi="Arial" w:cs="Arial"/>
+              </w:rPr>
+              <w:t xml:space="preserve">Participant, </w:t>
+            </w:r>
+            <w:r>
+              <w:rPr>
+                <w:rFonts w:ascii="Arial" w:hAnsi="Arial" w:cs="Arial"/>
+              </w:rPr>
+              <w:t>E</w:t>
+            </w:r>
+            <w:r>
+              <w:rPr>
+                <w:rFonts w:ascii="Arial" w:hAnsi="Arial" w:cs="Arial"/>
+              </w:rPr>
+              <w:t>lectrophysiology</w:t>
+            </w:r>
+          </w:p>
+        </w:tc>
+        <w:tc>
+          <w:tcPr>
+            <w:tcW w:w="4068" w:type="dxa"/>
+          </w:tcPr>
+          <w:p>
+            <w:pPr>
+              <w:cnfStyle w:val="000000000000" w:firstRow="0" w:lastRow="0" w:firstColumn="0" w:lastColumn="0" w:oddVBand="0" w:evenVBand="0" w:oddHBand="0" w:evenHBand="0" w:firstRowFirstColumn="0" w:firstRowLastColumn="0" w:lastRowFirstColumn="0" w:lastRowLastColumn="0"/>
+              <w:rPr>
+                <w:rFonts w:ascii="Arial" w:hAnsi="Arial" w:cs="Arial"/>
+              </w:rPr>
+            </w:pPr>
+            <w:r>
+              <w:rPr>
+                <w:rFonts w:ascii="Arial" w:hAnsi="Arial" w:cs="Arial"/>
+              </w:rPr>
+              <w:t xml:space="preserve">Washington State </w:t>
             </w:r>
             <w:proofErr w:type="spellStart"/>
             <w:r>
               <w:rPr>
                 <w:rFonts w:ascii="Arial" w:hAnsi="Arial" w:cs="Arial"/>
               </w:rPr>
-              <w:t>Pliel</w:t>
+              <w:t>Univ</w:t>
             </w:r>
             <w:proofErr w:type="spellEnd"/>
-          </w:p>
-        </w:tc>
-        <w:tc>
-          <w:tcPr>
-            <w:tcW w:w="3276" w:type="dxa"/>
-          </w:tcPr>
-          <w:p>
-            <w:pPr>
-              <w:cnfStyle w:val="000000000000" w:firstRow="0" w:lastRow="0" w:firstColumn="0" w:lastColumn="0" w:oddVBand="0" w:evenVBand="0" w:oddHBand="0" w:evenHBand="0" w:firstRowFirstColumn="0" w:firstRowLastColumn="0" w:lastRowFirstColumn="0" w:lastRowLastColumn="0"/>
-              <w:rPr>
-                <w:rFonts w:ascii="Arial" w:hAnsi="Arial" w:cs="Arial"/>
-              </w:rPr>
-            </w:pPr>
-            <w:r>
-              <w:rPr>
-                <w:rFonts w:ascii="Arial" w:hAnsi="Arial" w:cs="Arial"/>
-              </w:rPr>
-              <w:t>Participant, electrophysiology</w:t>
-            </w:r>
-          </w:p>
-        </w:tc>
-        <w:tc>
-          <w:tcPr>
-            <w:tcW w:w="4068" w:type="dxa"/>
-          </w:tcPr>
-          <w:p>
-            <w:pPr>
-              <w:cnfStyle w:val="000000000000" w:firstRow="0" w:lastRow="0" w:firstColumn="0" w:lastColumn="0" w:oddVBand="0" w:evenVBand="0" w:oddHBand="0" w:evenHBand="0" w:firstRowFirstColumn="0" w:firstRowLastColumn="0" w:lastRowFirstColumn="0" w:lastRowLastColumn="0"/>
-              <w:rPr>
-                <w:rFonts w:ascii="Arial" w:hAnsi="Arial" w:cs="Arial"/>
-              </w:rPr>
-            </w:pPr>
-            <w:r>
-              <w:rPr>
-                <w:rFonts w:ascii="Arial" w:hAnsi="Arial" w:cs="Arial"/>
-              </w:rPr>
-              <w:t>Univ. Carolina, Chapel Hill</w:t>
+            <w:r>
+              <w:rPr>
+                <w:rFonts w:ascii="Arial" w:hAnsi="Arial" w:cs="Arial"/>
+              </w:rPr>
+              <w:t>, Pullman</w:t>
             </w:r>
           </w:p>
         </w:tc>
@@ -5203,6 +5247,86 @@
               <w:rPr>
                 <w:rFonts w:ascii="Arial" w:hAnsi="Arial" w:cs="Arial"/>
               </w:rPr>
+              <w:t xml:space="preserve">*Dr. Kristin </w:t>
+            </w:r>
+            <w:proofErr w:type="spellStart"/>
+            <w:r>
+              <w:rPr>
+                <w:rFonts w:ascii="Arial" w:hAnsi="Arial" w:cs="Arial"/>
+              </w:rPr>
+              <w:t>Pliel</w:t>
+            </w:r>
+            <w:proofErr w:type="spellEnd"/>
+          </w:p>
+        </w:tc>
+        <w:tc>
+          <w:tcPr>
+            <w:tcW w:w="3276" w:type="dxa"/>
+          </w:tcPr>
+          <w:p>
+            <w:pPr>
+              <w:cnfStyle w:val="000000100000" w:firstRow="0" w:lastRow="0" w:firstColumn="0" w:lastColumn="0" w:oddVBand="0" w:evenVBand="0" w:oddHBand="1" w:evenHBand="0" w:firstRowFirstColumn="0" w:firstRowLastColumn="0" w:lastRowFirstColumn="0" w:lastRowLastColumn="0"/>
+              <w:rPr>
+                <w:rFonts w:ascii="Arial" w:hAnsi="Arial" w:cs="Arial"/>
+              </w:rPr>
+            </w:pPr>
+            <w:r>
+              <w:rPr>
+                <w:rFonts w:ascii="Arial" w:hAnsi="Arial" w:cs="Arial"/>
+              </w:rPr>
+              <w:t xml:space="preserve">Participant, </w:t>
+            </w:r>
+            <w:r>
+              <w:rPr>
+                <w:rFonts w:ascii="Arial" w:hAnsi="Arial" w:cs="Arial"/>
+              </w:rPr>
+              <w:t>E</w:t>
+            </w:r>
+            <w:r>
+              <w:rPr>
+                <w:rFonts w:ascii="Arial" w:hAnsi="Arial" w:cs="Arial"/>
+              </w:rPr>
+              <w:t>lectrophysiology</w:t>
+            </w:r>
+          </w:p>
+        </w:tc>
+        <w:tc>
+          <w:tcPr>
+            <w:tcW w:w="4068" w:type="dxa"/>
+          </w:tcPr>
+          <w:p>
+            <w:pPr>
+              <w:cnfStyle w:val="000000100000" w:firstRow="0" w:lastRow="0" w:firstColumn="0" w:lastColumn="0" w:oddVBand="0" w:evenVBand="0" w:oddHBand="1" w:evenHBand="0" w:firstRowFirstColumn="0" w:firstRowLastColumn="0" w:lastRowFirstColumn="0" w:lastRowLastColumn="0"/>
+              <w:rPr>
+                <w:rFonts w:ascii="Arial" w:hAnsi="Arial" w:cs="Arial"/>
+              </w:rPr>
+            </w:pPr>
+            <w:r>
+              <w:rPr>
+                <w:rFonts w:ascii="Arial" w:hAnsi="Arial" w:cs="Arial"/>
+              </w:rPr>
+              <w:t>Univ. Carolina, Chapel Hill</w:t>
+            </w:r>
+          </w:p>
+        </w:tc>
+      </w:tr>
+      <w:tr>
+        <w:tc>
+          <w:tcPr>
+            <w:cnfStyle w:val="001000000000" w:firstRow="0" w:lastRow="0" w:firstColumn="1" w:lastColumn="0" w:oddVBand="0" w:evenVBand="0" w:oddHBand="0" w:evenHBand="0" w:firstRowFirstColumn="0" w:firstRowLastColumn="0" w:lastRowFirstColumn="0" w:lastRowLastColumn="0"/>
+            <w:tcW w:w="3672" w:type="dxa"/>
+          </w:tcPr>
+          <w:p>
+            <w:pPr>
+              <w:ind w:right="486"/>
+              <w:rPr>
+                <w:rFonts w:ascii="Arial" w:hAnsi="Arial" w:cs="Arial"/>
+              </w:rPr>
+            </w:pPr>
+            <w:r>
+              <w:rPr>
+                <w:rFonts w:ascii="Arial" w:hAnsi="Arial" w:cs="Arial"/>
+              </w:rPr>
               <w:t>*Dr. Russell Turner</w:t>
             </w:r>
           </w:p>
@@ -5213,16 +5337,24 @@
           </w:tcPr>
           <w:p>
             <w:pPr>
-              <w:cnfStyle w:val="000000100000" w:firstRow="0" w:lastRow="0" w:firstColumn="0" w:lastColumn="0" w:oddVBand="0" w:evenVBand="0" w:oddHBand="1" w:evenHBand="0" w:firstRowFirstColumn="0" w:firstRowLastColumn="0" w:lastRowFirstColumn="0" w:lastRowLastColumn="0"/>
-              <w:rPr>
-                <w:rFonts w:ascii="Arial" w:hAnsi="Arial" w:cs="Arial"/>
-              </w:rPr>
-            </w:pPr>
-            <w:r>
-              <w:rPr>
-                <w:rFonts w:ascii="Arial" w:hAnsi="Arial" w:cs="Arial"/>
-              </w:rPr>
-              <w:t>Participant, Bone</w:t>
+              <w:cnfStyle w:val="000000000000" w:firstRow="0" w:lastRow="0" w:firstColumn="0" w:lastColumn="0" w:oddVBand="0" w:evenVBand="0" w:oddHBand="0" w:evenHBand="0" w:firstRowFirstColumn="0" w:firstRowLastColumn="0" w:lastRowFirstColumn="0" w:lastRowLastColumn="0"/>
+              <w:rPr>
+                <w:rFonts w:ascii="Arial" w:hAnsi="Arial" w:cs="Arial"/>
+              </w:rPr>
+            </w:pPr>
+            <w:r>
+              <w:rPr>
+                <w:rFonts w:ascii="Arial" w:hAnsi="Arial" w:cs="Arial"/>
+              </w:rPr>
+              <w:t>Participant, B</w:t>
+            </w:r>
+            <w:bookmarkStart w:id="0" w:name="_GoBack"/>
+            <w:bookmarkEnd w:id="0"/>
+            <w:r>
+              <w:rPr>
+                <w:rFonts w:ascii="Arial" w:hAnsi="Arial" w:cs="Arial"/>
+              </w:rPr>
+              <w:t>one</w:t>
             </w:r>
           </w:p>
         </w:tc>
@@ -5232,7 +5364,7 @@
           </w:tcPr>
           <w:p>
             <w:pPr>
-              <w:cnfStyle w:val="000000100000" w:firstRow="0" w:lastRow="0" w:firstColumn="0" w:lastColumn="0" w:oddVBand="0" w:evenVBand="0" w:oddHBand="1" w:evenHBand="0" w:firstRowFirstColumn="0" w:firstRowLastColumn="0" w:lastRowFirstColumn="0" w:lastRowLastColumn="0"/>
+              <w:cnfStyle w:val="000000000000" w:firstRow="0" w:lastRow="0" w:firstColumn="0" w:lastColumn="0" w:oddVBand="0" w:evenVBand="0" w:oddHBand="0" w:evenHBand="0" w:firstRowFirstColumn="0" w:firstRowLastColumn="0" w:lastRowFirstColumn="0" w:lastRowLastColumn="0"/>
               <w:rPr>
                 <w:rFonts w:ascii="Arial" w:hAnsi="Arial" w:cs="Arial"/>
               </w:rPr>
@@ -5495,6 +5627,14 @@
         <w:szCs w:val="28"/>
       </w:rPr>
     </w:pPr>
+    <w:r>
+      <w:rPr>
+        <w:b/>
+        <w:sz w:val="28"/>
+        <w:szCs w:val="28"/>
+      </w:rPr>
+      <w:t xml:space="preserve">Preliminary </w:t>
+    </w:r>
     <w:r>
       <w:rPr>
         <w:b/>

</xml_diff>